<commit_message>
Added stuff to project plan
Signed-off-by: Kezia Kokosioulis <Kezia Kokosioulis>
</commit_message>
<xml_diff>
--- a/IMY 320 Project Plan.docx
+++ b/IMY 320 Project Plan.docx
@@ -152,79 +152,7 @@
                         <w:szCs w:val="28"/>
                         <w:lang w:val="en-ZA"/>
                       </w:rPr>
-                      <w:t xml:space="preserve">Nicole Hampshire 14015341 </w:t>
-                    </w:r>
-                    <w:proofErr w:type="spellStart"/>
-                    <w:r>
-                      <w:rPr>
-                        <w:sz w:val="28"/>
-                        <w:szCs w:val="28"/>
-                        <w:lang w:val="en-ZA"/>
-                      </w:rPr>
-                      <w:t>Kezia</w:t>
-                    </w:r>
-                    <w:proofErr w:type="spellEnd"/>
-                    <w:r>
-                      <w:rPr>
-                        <w:sz w:val="28"/>
-                        <w:szCs w:val="28"/>
-                        <w:lang w:val="en-ZA"/>
-                      </w:rPr>
-                      <w:t xml:space="preserve"> </w:t>
-                    </w:r>
-                    <w:proofErr w:type="spellStart"/>
-                    <w:r>
-                      <w:rPr>
-                        <w:sz w:val="28"/>
-                        <w:szCs w:val="28"/>
-                        <w:lang w:val="en-ZA"/>
-                      </w:rPr>
-                      <w:t>Kokosioulis</w:t>
-                    </w:r>
-                    <w:proofErr w:type="spellEnd"/>
-                    <w:r>
-                      <w:rPr>
-                        <w:sz w:val="28"/>
-                        <w:szCs w:val="28"/>
-                        <w:lang w:val="en-ZA"/>
-                      </w:rPr>
-                      <w:t xml:space="preserve"> 14081360 </w:t>
-                    </w:r>
-                    <w:proofErr w:type="spellStart"/>
-                    <w:r>
-                      <w:rPr>
-                        <w:sz w:val="28"/>
-                        <w:szCs w:val="28"/>
-                        <w:lang w:val="en-ZA"/>
-                      </w:rPr>
-                      <w:t>Janko</w:t>
-                    </w:r>
-                    <w:proofErr w:type="spellEnd"/>
-                    <w:r>
-                      <w:rPr>
-                        <w:sz w:val="28"/>
-                        <w:szCs w:val="28"/>
-                        <w:lang w:val="en-ZA"/>
-                      </w:rPr>
-                      <w:t xml:space="preserve"> </w:t>
-                    </w:r>
-                    <w:proofErr w:type="spellStart"/>
-                    <w:r>
-                      <w:rPr>
-                        <w:sz w:val="28"/>
-                        <w:szCs w:val="28"/>
-                        <w:lang w:val="en-ZA"/>
-                      </w:rPr>
-                      <w:t>Lilje</w:t>
-                    </w:r>
-                    <w:proofErr w:type="spellEnd"/>
-                    <w:r>
-                      <w:rPr>
-                        <w:sz w:val="28"/>
-                        <w:szCs w:val="28"/>
-                        <w:lang w:val="en-ZA"/>
-                      </w:rPr>
-                      <w:t xml:space="preserve"> 14049172</w:t>
+                      <w:t>Nicole Hampshire 14015341 Kezia Kokosioulis 14081360 Janko Lilje 14049172</w:t>
                     </w:r>
                   </w:p>
                 </w:tc>
@@ -287,15 +215,7 @@
         </w:numPr>
       </w:pPr>
       <w:r>
-        <w:t xml:space="preserve">Contact us / </w:t>
-      </w:r>
-      <w:proofErr w:type="gramStart"/>
-      <w:r>
-        <w:t>About</w:t>
-      </w:r>
-      <w:proofErr w:type="gramEnd"/>
-      <w:r>
-        <w:t xml:space="preserve"> us page</w:t>
+        <w:t>Contact us / About us page</w:t>
       </w:r>
       <w:r>
         <w:t>.</w:t>
@@ -364,13 +284,8 @@
         <w:t>Events: Facebook event information and w</w:t>
       </w:r>
       <w:r>
-        <w:t xml:space="preserve">ork groups for each event (Admin, décor, PR, </w:t>
-      </w:r>
-      <w:proofErr w:type="spellStart"/>
-      <w:r>
-        <w:t>etc</w:t>
-      </w:r>
-      <w:proofErr w:type="spellEnd"/>
+        <w:t>ork groups for each event (Admin, décor, PR, etc</w:t>
+      </w:r>
       <w:r>
         <w:t xml:space="preserve"> – Ability to make mass announcements to each work group and assign members to a specific work group</w:t>
       </w:r>
@@ -380,8 +295,6 @@
       <w:r>
         <w:t>.</w:t>
       </w:r>
-      <w:bookmarkStart w:id="0" w:name="_GoBack"/>
-      <w:bookmarkEnd w:id="0"/>
     </w:p>
     <w:p>
       <w:pPr>
@@ -494,7 +407,13 @@
     </w:p>
     <w:p>
       <w:r>
+        <w:t xml:space="preserve">Neutral Colour scheme with </w:t>
+      </w:r>
+      <w:r>
         <w:t>Proudly South African</w:t>
+      </w:r>
+      <w:r>
+        <w:t xml:space="preserve"> accent colours</w:t>
       </w:r>
     </w:p>
     <w:p>
@@ -510,7 +429,6 @@
       </w:r>
     </w:p>
     <w:p>
-      <w:proofErr w:type="gramStart"/>
       <w:r>
         <w:t>Simple, elegant and professional</w:t>
       </w:r>
@@ -520,7 +438,6 @@
       <w:r>
         <w:t>.</w:t>
       </w:r>
-      <w:proofErr w:type="gramEnd"/>
     </w:p>
     <w:p>
       <w:pPr>
@@ -753,15 +670,7 @@
         </w:numPr>
       </w:pPr>
       <w:r>
-        <w:t xml:space="preserve">ID (Unique to each member), Username, Email, Password, Photo, Admin (Yes/No), </w:t>
-      </w:r>
-      <w:proofErr w:type="spellStart"/>
-      <w:r>
-        <w:t>EventID</w:t>
-      </w:r>
-      <w:proofErr w:type="spellEnd"/>
-      <w:r>
-        <w:t xml:space="preserve"> (The ID of the event that they are currently involved in), Work Group (Their role in the event).</w:t>
+        <w:t>ID (Unique to each member), Username, Email, Password, Photo, Admin (Yes/No), EventID (The ID of the event that they are currently involved in), Work Group (Their role in the event).</w:t>
       </w:r>
     </w:p>
     <w:p>
@@ -834,19 +743,7 @@
         </w:numPr>
       </w:pPr>
       <w:r>
-        <w:t xml:space="preserve">A database will be used to manage the </w:t>
-      </w:r>
-      <w:r>
-        <w:t>news and stories</w:t>
-      </w:r>
-      <w:r>
-        <w:t xml:space="preserve"> that </w:t>
-      </w:r>
-      <w:r>
-        <w:t>have been posted</w:t>
-      </w:r>
-      <w:r>
-        <w:t>.</w:t>
+        <w:t>A database will be used to manage the news and stories that have been posted.</w:t>
       </w:r>
     </w:p>
     <w:p>
@@ -858,22 +755,7 @@
         </w:numPr>
       </w:pPr>
       <w:r>
-        <w:t>News: ID</w:t>
-      </w:r>
-      <w:r>
-        <w:t xml:space="preserve">, </w:t>
-      </w:r>
-      <w:r>
-        <w:t>Title</w:t>
-      </w:r>
-      <w:r>
-        <w:t xml:space="preserve">, </w:t>
-      </w:r>
-      <w:r>
-        <w:t>News</w:t>
-      </w:r>
-      <w:r>
-        <w:t>, Photo.</w:t>
+        <w:t>News: ID, Title, News, Photo.</w:t>
       </w:r>
     </w:p>
     <w:p>
@@ -892,11 +774,14 @@
       <w:r>
         <w:t xml:space="preserve">Other – HTML 5, jQuery, </w:t>
       </w:r>
-      <w:proofErr w:type="spellStart"/>
-      <w:r>
-        <w:t>Javascript</w:t>
-      </w:r>
-      <w:proofErr w:type="spellEnd"/>
+      <w:r>
+        <w:t>JavaScript</w:t>
+      </w:r>
+      <w:r>
+        <w:t>, Sass</w:t>
+      </w:r>
+      <w:bookmarkStart w:id="0" w:name="_GoBack"/>
+      <w:bookmarkEnd w:id="0"/>
       <w:r>
         <w:t>.</w:t>
       </w:r>

</xml_diff>